<commit_message>
Subo todos los archivos del laboratorio 8
</commit_message>
<xml_diff>
--- a/Perplexity/Informe 2.5 Perplexity.docx
+++ b/Perplexity/Informe 2.5 Perplexity.docx
@@ -611,19 +611,16 @@
           <w:b/>
           <w:bCs/>
         </w:rPr>
-        <w:t>2.4 Kaggle – Datasets, experimentos y colaboración</w:t>
+        <w:t>2.5 Perplexity</w:t>
       </w:r>
     </w:p>
     <w:p>
       <w:pPr>
-        <w:pStyle w:val="Ttulo1"/>
-        <w:tabs>
-          <w:tab w:val="left" w:pos="222"/>
-        </w:tabs>
-        <w:spacing w:before="0"/>
-        <w:ind w:left="0" w:firstLine="0"/>
-        <w:rPr>
-          <w:rFonts w:ascii="Times New Roman" w:hAnsi="Times New Roman" w:cs="Times New Roman"/>
+        <w:jc w:val="center"/>
+        <w:rPr>
+          <w:rFonts w:ascii="Times New Roman" w:hAnsi="Times New Roman" w:cs="Times New Roman"/>
+          <w:b/>
+          <w:bCs/>
         </w:rPr>
       </w:pPr>
       <w:r>
@@ -631,9 +628,9 @@
           <w:rFonts w:ascii="Times New Roman" w:hAnsi="Times New Roman" w:cs="Times New Roman"/>
         </w:rPr>
         <w:drawing>
-          <wp:inline distT="0" distB="0" distL="0" distR="0" wp14:anchorId="08DCFA7E" wp14:editId="7C0BA3F1">
-            <wp:extent cx="5673090" cy="2606675"/>
-            <wp:effectExtent l="0" t="0" r="3810" b="3175"/>
+          <wp:inline distT="0" distB="0" distL="0" distR="0" wp14:anchorId="771DF6DC" wp14:editId="489631C5">
+            <wp:extent cx="4259580" cy="1957195"/>
+            <wp:effectExtent l="0" t="0" r="7620" b="5080"/>
             <wp:docPr id="1742464709" name="Imagen 1" descr="Interfaz de usuario gráfica&#10;&#10;El contenido generado por IA puede ser incorrecto."/>
             <wp:cNvGraphicFramePr>
               <a:graphicFrameLocks xmlns:a="http://schemas.openxmlformats.org/drawingml/2006/main" noChangeAspect="1"/>
@@ -654,7 +651,7 @@
                   <pic:spPr>
                     <a:xfrm>
                       <a:off x="0" y="0"/>
-                      <a:ext cx="5673090" cy="2606675"/>
+                      <a:ext cx="4267842" cy="1960991"/>
                     </a:xfrm>
                     <a:prstGeom prst="rect">
                       <a:avLst/>
@@ -669,24 +666,121 @@
     </w:p>
     <w:p>
       <w:pPr>
-        <w:pStyle w:val="Ttulo1"/>
-        <w:tabs>
-          <w:tab w:val="left" w:pos="222"/>
-        </w:tabs>
-        <w:spacing w:before="0"/>
-        <w:ind w:left="0" w:firstLine="0"/>
-        <w:rPr>
-          <w:rFonts w:ascii="Times New Roman" w:hAnsi="Times New Roman" w:cs="Times New Roman"/>
+        <w:jc w:val="both"/>
+        <w:rPr>
+          <w:rFonts w:ascii="Times New Roman" w:hAnsi="Times New Roman" w:cs="Times New Roman"/>
+          <w:b/>
+          <w:bCs/>
         </w:rPr>
       </w:pPr>
       <w:r>
         <w:rPr>
           <w:rFonts w:ascii="Times New Roman" w:hAnsi="Times New Roman" w:cs="Times New Roman"/>
+          <w:b/>
+          <w:bCs/>
+        </w:rPr>
+        <w:t>1. Introducción</w:t>
+      </w:r>
+    </w:p>
+    <w:p>
+      <w:pPr>
+        <w:jc w:val="both"/>
+        <w:rPr>
+          <w:rFonts w:ascii="Times New Roman" w:hAnsi="Times New Roman" w:cs="Times New Roman"/>
+        </w:rPr>
+      </w:pPr>
+      <w:r>
+        <w:rPr>
+          <w:rFonts w:ascii="Times New Roman" w:hAnsi="Times New Roman" w:cs="Times New Roman"/>
+        </w:rPr>
+        <w:t>Este informe presenta el análisis completo realizado con Perplexity AI según los requisitos del</w:t>
+      </w:r>
+      <w:r>
+        <w:rPr>
+          <w:rFonts w:ascii="Times New Roman" w:hAnsi="Times New Roman" w:cs="Times New Roman"/>
+        </w:rPr>
+        <w:t xml:space="preserve"> </w:t>
+      </w:r>
+      <w:r>
+        <w:rPr>
+          <w:rFonts w:ascii="Times New Roman" w:hAnsi="Times New Roman" w:cs="Times New Roman"/>
+        </w:rPr>
+        <w:t>laboratorio, incluyendo la consulta técnica, validación de fuentes, comparación con Google Scholar y</w:t>
+      </w:r>
+    </w:p>
+    <w:p>
+      <w:pPr>
+        <w:jc w:val="both"/>
+        <w:rPr>
+          <w:rFonts w:ascii="Times New Roman" w:hAnsi="Times New Roman" w:cs="Times New Roman"/>
+        </w:rPr>
+      </w:pPr>
+      <w:r>
+        <w:rPr>
+          <w:rFonts w:ascii="Times New Roman" w:hAnsi="Times New Roman" w:cs="Times New Roman"/>
+        </w:rPr>
+        <w:t>conclusiones académicas.</w:t>
+      </w:r>
+    </w:p>
+    <w:p>
+      <w:pPr>
+        <w:jc w:val="both"/>
+        <w:rPr>
+          <w:rFonts w:ascii="Times New Roman" w:hAnsi="Times New Roman" w:cs="Times New Roman"/>
+          <w:b/>
+          <w:bCs/>
+        </w:rPr>
+      </w:pPr>
+      <w:r>
+        <w:rPr>
+          <w:rFonts w:ascii="Times New Roman" w:hAnsi="Times New Roman" w:cs="Times New Roman"/>
+          <w:b/>
+          <w:bCs/>
+        </w:rPr>
+        <w:t>2. Consulta técnica realizada</w:t>
+      </w:r>
+    </w:p>
+    <w:p>
+      <w:pPr>
+        <w:jc w:val="both"/>
+        <w:rPr>
+          <w:rFonts w:ascii="Times New Roman" w:hAnsi="Times New Roman" w:cs="Times New Roman"/>
+        </w:rPr>
+      </w:pPr>
+      <w:r>
+        <w:rPr>
+          <w:rFonts w:ascii="Times New Roman" w:hAnsi="Times New Roman" w:cs="Times New Roman"/>
+        </w:rPr>
+        <w:t>“Estado del arte 2023–2025 en modelos de recomendación educativa personalizados y sus</w:t>
+      </w:r>
+      <w:r>
+        <w:rPr>
+          <w:rFonts w:ascii="Times New Roman" w:hAnsi="Times New Roman" w:cs="Times New Roman"/>
+        </w:rPr>
+        <w:t xml:space="preserve"> </w:t>
+      </w:r>
+      <w:r>
+        <w:rPr>
+          <w:rFonts w:ascii="Times New Roman" w:hAnsi="Times New Roman" w:cs="Times New Roman"/>
+        </w:rPr>
+        <w:t>aplicaciones en plataformas de aprendizaje.”</w:t>
+      </w:r>
+    </w:p>
+    <w:p>
+      <w:pPr>
+        <w:jc w:val="center"/>
+        <w:rPr>
+          <w:rFonts w:ascii="Times New Roman" w:hAnsi="Times New Roman" w:cs="Times New Roman"/>
+        </w:rPr>
+      </w:pPr>
+      <w:r>
+        <w:rPr>
+          <w:rFonts w:ascii="Times New Roman" w:hAnsi="Times New Roman" w:cs="Times New Roman"/>
         </w:rPr>
         <w:drawing>
-          <wp:inline distT="0" distB="0" distL="0" distR="0" wp14:anchorId="187713A9" wp14:editId="4FFB8482">
-            <wp:extent cx="5673090" cy="2586990"/>
-            <wp:effectExtent l="0" t="0" r="3810" b="3810"/>
+          <wp:inline distT="0" distB="0" distL="0" distR="0" wp14:anchorId="2090CFD3" wp14:editId="7889BAD6">
+            <wp:extent cx="3474720" cy="1584510"/>
+            <wp:effectExtent l="0" t="0" r="0" b="0"/>
             <wp:docPr id="1946831052" name="Imagen 1" descr="Texto&#10;&#10;El contenido generado por IA puede ser incorrecto."/>
             <wp:cNvGraphicFramePr>
               <a:graphicFrameLocks xmlns:a="http://schemas.openxmlformats.org/drawingml/2006/main" noChangeAspect="1"/>
@@ -707,7 +801,7 @@
                   <pic:spPr>
                     <a:xfrm>
                       <a:off x="0" y="0"/>
-                      <a:ext cx="5673090" cy="2586990"/>
+                      <a:ext cx="3484076" cy="1588776"/>
                     </a:xfrm>
                     <a:prstGeom prst="rect">
                       <a:avLst/>
@@ -722,12 +816,7 @@
     </w:p>
     <w:p>
       <w:pPr>
-        <w:pStyle w:val="Ttulo1"/>
-        <w:tabs>
-          <w:tab w:val="left" w:pos="222"/>
-        </w:tabs>
-        <w:spacing w:before="0"/>
-        <w:ind w:left="0" w:firstLine="0"/>
+        <w:jc w:val="center"/>
         <w:rPr>
           <w:rFonts w:ascii="Times New Roman" w:hAnsi="Times New Roman" w:cs="Times New Roman"/>
         </w:rPr>
@@ -737,9 +826,9 @@
           <w:rFonts w:ascii="Times New Roman" w:hAnsi="Times New Roman" w:cs="Times New Roman"/>
         </w:rPr>
         <w:drawing>
-          <wp:inline distT="0" distB="0" distL="0" distR="0" wp14:anchorId="744C8417" wp14:editId="10A417E6">
-            <wp:extent cx="5673090" cy="2595880"/>
-            <wp:effectExtent l="0" t="0" r="3810" b="0"/>
+          <wp:inline distT="0" distB="0" distL="0" distR="0" wp14:anchorId="510A44D4" wp14:editId="0A705281">
+            <wp:extent cx="3397192" cy="1554480"/>
+            <wp:effectExtent l="0" t="0" r="0" b="7620"/>
             <wp:docPr id="1875343569" name="Imagen 1" descr="Texto&#10;&#10;El contenido generado por IA puede ser incorrecto."/>
             <wp:cNvGraphicFramePr>
               <a:graphicFrameLocks xmlns:a="http://schemas.openxmlformats.org/drawingml/2006/main" noChangeAspect="1"/>
@@ -760,7 +849,7 @@
                   <pic:spPr>
                     <a:xfrm>
                       <a:off x="0" y="0"/>
-                      <a:ext cx="5673090" cy="2595880"/>
+                      <a:ext cx="3419857" cy="1564851"/>
                     </a:xfrm>
                     <a:prstGeom prst="rect">
                       <a:avLst/>
@@ -775,12 +864,7 @@
     </w:p>
     <w:p>
       <w:pPr>
-        <w:pStyle w:val="Ttulo1"/>
-        <w:tabs>
-          <w:tab w:val="left" w:pos="222"/>
-        </w:tabs>
-        <w:spacing w:before="0"/>
-        <w:ind w:left="0" w:firstLine="0"/>
+        <w:jc w:val="center"/>
         <w:rPr>
           <w:rFonts w:ascii="Times New Roman" w:hAnsi="Times New Roman" w:cs="Times New Roman"/>
         </w:rPr>
@@ -789,11 +873,10 @@
         <w:rPr>
           <w:rFonts w:ascii="Times New Roman" w:hAnsi="Times New Roman" w:cs="Times New Roman"/>
         </w:rPr>
-        <w:lastRenderedPageBreak/>
         <w:drawing>
-          <wp:inline distT="0" distB="0" distL="0" distR="0" wp14:anchorId="4711F9D7" wp14:editId="05D344C3">
-            <wp:extent cx="5673090" cy="2531110"/>
-            <wp:effectExtent l="0" t="0" r="3810" b="2540"/>
+          <wp:inline distT="0" distB="0" distL="0" distR="0" wp14:anchorId="654FD31E" wp14:editId="7280B184">
+            <wp:extent cx="3619500" cy="1614879"/>
+            <wp:effectExtent l="0" t="0" r="0" b="4445"/>
             <wp:docPr id="425359102" name="Imagen 1" descr="Texto&#10;&#10;El contenido generado por IA puede ser incorrecto."/>
             <wp:cNvGraphicFramePr>
               <a:graphicFrameLocks xmlns:a="http://schemas.openxmlformats.org/drawingml/2006/main" noChangeAspect="1"/>
@@ -814,7 +897,7 @@
                   <pic:spPr>
                     <a:xfrm>
                       <a:off x="0" y="0"/>
-                      <a:ext cx="5673090" cy="2531110"/>
+                      <a:ext cx="3625820" cy="1617699"/>
                     </a:xfrm>
                     <a:prstGeom prst="rect">
                       <a:avLst/>
@@ -829,24 +912,84 @@
     </w:p>
     <w:p>
       <w:pPr>
-        <w:pStyle w:val="Ttulo1"/>
-        <w:tabs>
-          <w:tab w:val="left" w:pos="222"/>
-        </w:tabs>
-        <w:spacing w:before="0"/>
-        <w:ind w:left="0" w:firstLine="0"/>
-        <w:rPr>
-          <w:rFonts w:ascii="Times New Roman" w:hAnsi="Times New Roman" w:cs="Times New Roman"/>
+        <w:jc w:val="both"/>
+        <w:rPr>
+          <w:rFonts w:ascii="Times New Roman" w:hAnsi="Times New Roman" w:cs="Times New Roman"/>
+          <w:b/>
+          <w:bCs/>
         </w:rPr>
       </w:pPr>
       <w:r>
         <w:rPr>
           <w:rFonts w:ascii="Times New Roman" w:hAnsi="Times New Roman" w:cs="Times New Roman"/>
-        </w:rPr>
+          <w:b/>
+          <w:bCs/>
+        </w:rPr>
+        <w:t>3. Resultados de Perplexity AI</w:t>
+      </w:r>
+    </w:p>
+    <w:p>
+      <w:pPr>
+        <w:jc w:val="both"/>
+        <w:rPr>
+          <w:rFonts w:ascii="Times New Roman" w:hAnsi="Times New Roman" w:cs="Times New Roman"/>
+        </w:rPr>
+      </w:pPr>
+      <w:r>
+        <w:rPr>
+          <w:rFonts w:ascii="Times New Roman" w:hAnsi="Times New Roman" w:cs="Times New Roman"/>
+        </w:rPr>
+        <w:t>Perplexity generó un resumen detallado sobre tendencias modernas en inteligencia artificial aplicada</w:t>
+      </w:r>
+      <w:r>
+        <w:rPr>
+          <w:rFonts w:ascii="Times New Roman" w:hAnsi="Times New Roman" w:cs="Times New Roman"/>
+        </w:rPr>
+        <w:t xml:space="preserve"> </w:t>
+      </w:r>
+    </w:p>
+    <w:p>
+      <w:pPr>
+        <w:jc w:val="both"/>
+        <w:rPr>
+          <w:rFonts w:ascii="Times New Roman" w:hAnsi="Times New Roman" w:cs="Times New Roman"/>
+        </w:rPr>
+      </w:pPr>
+      <w:r>
+        <w:rPr>
+          <w:rFonts w:ascii="Times New Roman" w:hAnsi="Times New Roman" w:cs="Times New Roman"/>
+        </w:rPr>
+        <w:t>educación. Su respuesta incluyó temas como aprendizaje adaptativo, IA generativa, rutas</w:t>
+      </w:r>
+      <w:r>
+        <w:rPr>
+          <w:rFonts w:ascii="Times New Roman" w:hAnsi="Times New Roman" w:cs="Times New Roman"/>
+        </w:rPr>
+        <w:t xml:space="preserve"> </w:t>
+      </w:r>
+      <w:r>
+        <w:rPr>
+          <w:rFonts w:ascii="Times New Roman" w:hAnsi="Times New Roman" w:cs="Times New Roman"/>
+        </w:rPr>
+        <w:t>personalizadas y analítica predictiva. La herramienta ofreció enlaces verificables.</w:t>
+      </w:r>
+    </w:p>
+    <w:p>
+      <w:pPr>
+        <w:jc w:val="center"/>
+        <w:rPr>
+          <w:rFonts w:ascii="Times New Roman" w:hAnsi="Times New Roman" w:cs="Times New Roman"/>
+        </w:rPr>
+      </w:pPr>
+      <w:r>
+        <w:rPr>
+          <w:rFonts w:ascii="Times New Roman" w:hAnsi="Times New Roman" w:cs="Times New Roman"/>
+        </w:rPr>
+        <w:lastRenderedPageBreak/>
         <w:drawing>
-          <wp:inline distT="0" distB="0" distL="0" distR="0" wp14:anchorId="3C7505A6" wp14:editId="012AB550">
-            <wp:extent cx="5673090" cy="2023110"/>
-            <wp:effectExtent l="0" t="0" r="3810" b="0"/>
+          <wp:inline distT="0" distB="0" distL="0" distR="0" wp14:anchorId="1E47D943" wp14:editId="2579CF97">
+            <wp:extent cx="3992880" cy="1423922"/>
+            <wp:effectExtent l="0" t="0" r="7620" b="5080"/>
             <wp:docPr id="759009735" name="Imagen 1" descr="Texto&#10;&#10;El contenido generado por IA puede ser incorrecto."/>
             <wp:cNvGraphicFramePr>
               <a:graphicFrameLocks xmlns:a="http://schemas.openxmlformats.org/drawingml/2006/main" noChangeAspect="1"/>
@@ -867,7 +1010,7 @@
                   <pic:spPr>
                     <a:xfrm>
                       <a:off x="0" y="0"/>
-                      <a:ext cx="5673090" cy="2023110"/>
+                      <a:ext cx="4001619" cy="1427039"/>
                     </a:xfrm>
                     <a:prstGeom prst="rect">
                       <a:avLst/>
@@ -888,6 +1031,7 @@
         </w:tabs>
         <w:spacing w:before="0"/>
         <w:ind w:left="0" w:firstLine="0"/>
+        <w:jc w:val="center"/>
         <w:rPr>
           <w:rFonts w:ascii="Times New Roman" w:hAnsi="Times New Roman" w:cs="Times New Roman"/>
         </w:rPr>
@@ -896,11 +1040,10 @@
         <w:rPr>
           <w:rFonts w:ascii="Times New Roman" w:hAnsi="Times New Roman" w:cs="Times New Roman"/>
         </w:rPr>
-        <w:lastRenderedPageBreak/>
         <w:drawing>
-          <wp:inline distT="0" distB="0" distL="0" distR="0" wp14:anchorId="638644F1" wp14:editId="13E967A2">
-            <wp:extent cx="5673090" cy="4784725"/>
-            <wp:effectExtent l="0" t="0" r="3810" b="0"/>
+          <wp:inline distT="0" distB="0" distL="0" distR="0" wp14:anchorId="33E36874" wp14:editId="72854CBC">
+            <wp:extent cx="3677156" cy="3101340"/>
+            <wp:effectExtent l="0" t="0" r="0" b="3810"/>
             <wp:docPr id="1343006946" name="Imagen 1"/>
             <wp:cNvGraphicFramePr>
               <a:graphicFrameLocks xmlns:a="http://schemas.openxmlformats.org/drawingml/2006/main" noChangeAspect="1"/>
@@ -921,7 +1064,7 @@
                   <pic:spPr>
                     <a:xfrm>
                       <a:off x="0" y="0"/>
-                      <a:ext cx="5673090" cy="4784725"/>
+                      <a:ext cx="3678482" cy="3102458"/>
                     </a:xfrm>
                     <a:prstGeom prst="rect">
                       <a:avLst/>
@@ -942,6 +1085,7 @@
         </w:tabs>
         <w:spacing w:before="0"/>
         <w:ind w:left="0" w:firstLine="0"/>
+        <w:jc w:val="center"/>
         <w:rPr>
           <w:rFonts w:ascii="Times New Roman" w:hAnsi="Times New Roman" w:cs="Times New Roman"/>
         </w:rPr>
@@ -950,11 +1094,10 @@
         <w:rPr>
           <w:rFonts w:ascii="Times New Roman" w:hAnsi="Times New Roman" w:cs="Times New Roman"/>
         </w:rPr>
-        <w:lastRenderedPageBreak/>
         <w:drawing>
-          <wp:inline distT="0" distB="0" distL="0" distR="0" wp14:anchorId="66CE6757" wp14:editId="0E351CA5">
-            <wp:extent cx="5673090" cy="4509135"/>
-            <wp:effectExtent l="0" t="0" r="3810" b="5715"/>
+          <wp:inline distT="0" distB="0" distL="0" distR="0" wp14:anchorId="2A365204" wp14:editId="3B4DCF34">
+            <wp:extent cx="4179919" cy="3322320"/>
+            <wp:effectExtent l="0" t="0" r="0" b="0"/>
             <wp:docPr id="672363813" name="Imagen 1" descr="Interfaz de usuario gráfica, Texto, Correo electrónico&#10;&#10;El contenido generado por IA puede ser incorrecto."/>
             <wp:cNvGraphicFramePr>
               <a:graphicFrameLocks xmlns:a="http://schemas.openxmlformats.org/drawingml/2006/main" noChangeAspect="1"/>
@@ -975,7 +1118,7 @@
                   <pic:spPr>
                     <a:xfrm>
                       <a:off x="0" y="0"/>
-                      <a:ext cx="5673090" cy="4509135"/>
+                      <a:ext cx="4184036" cy="3325593"/>
                     </a:xfrm>
                     <a:prstGeom prst="rect">
                       <a:avLst/>
@@ -996,6 +1139,7 @@
         </w:tabs>
         <w:spacing w:before="0"/>
         <w:ind w:left="0" w:firstLine="0"/>
+        <w:jc w:val="center"/>
         <w:rPr>
           <w:rFonts w:ascii="Times New Roman" w:hAnsi="Times New Roman" w:cs="Times New Roman"/>
         </w:rPr>
@@ -1004,10 +1148,11 @@
         <w:rPr>
           <w:rFonts w:ascii="Times New Roman" w:hAnsi="Times New Roman" w:cs="Times New Roman"/>
         </w:rPr>
+        <w:lastRenderedPageBreak/>
         <w:drawing>
-          <wp:inline distT="0" distB="0" distL="0" distR="0" wp14:anchorId="04E871E9" wp14:editId="7A99F66E">
-            <wp:extent cx="5673090" cy="4208780"/>
-            <wp:effectExtent l="0" t="0" r="3810" b="1270"/>
+          <wp:inline distT="0" distB="0" distL="0" distR="0" wp14:anchorId="55FBF471" wp14:editId="43A74F74">
+            <wp:extent cx="4023360" cy="2984870"/>
+            <wp:effectExtent l="0" t="0" r="0" b="6350"/>
             <wp:docPr id="1274628042" name="Imagen 1" descr="Interfaz de usuario gráfica, Texto, Aplicación, Correo electrónico&#10;&#10;El contenido generado por IA puede ser incorrecto."/>
             <wp:cNvGraphicFramePr>
               <a:graphicFrameLocks xmlns:a="http://schemas.openxmlformats.org/drawingml/2006/main" noChangeAspect="1"/>
@@ -1028,7 +1173,7 @@
                   <pic:spPr>
                     <a:xfrm>
                       <a:off x="0" y="0"/>
-                      <a:ext cx="5673090" cy="4208780"/>
+                      <a:ext cx="4025344" cy="2986342"/>
                     </a:xfrm>
                     <a:prstGeom prst="rect">
                       <a:avLst/>
@@ -1049,6 +1194,7 @@
         </w:tabs>
         <w:spacing w:before="0"/>
         <w:ind w:left="0" w:firstLine="0"/>
+        <w:jc w:val="both"/>
         <w:rPr>
           <w:rFonts w:ascii="Times New Roman" w:hAnsi="Times New Roman" w:cs="Times New Roman"/>
         </w:rPr>
@@ -1062,6 +1208,7 @@
         </w:tabs>
         <w:spacing w:before="0"/>
         <w:ind w:left="0" w:firstLine="0"/>
+        <w:jc w:val="center"/>
         <w:rPr>
           <w:rFonts w:ascii="Times New Roman" w:hAnsi="Times New Roman" w:cs="Times New Roman"/>
         </w:rPr>
@@ -1070,11 +1217,10 @@
         <w:rPr>
           <w:rFonts w:ascii="Times New Roman" w:hAnsi="Times New Roman" w:cs="Times New Roman"/>
         </w:rPr>
-        <w:lastRenderedPageBreak/>
         <w:drawing>
-          <wp:inline distT="0" distB="0" distL="0" distR="0" wp14:anchorId="7AD3BBD5" wp14:editId="2FCA2AD4">
-            <wp:extent cx="5673090" cy="1998980"/>
-            <wp:effectExtent l="0" t="0" r="3810" b="1270"/>
+          <wp:inline distT="0" distB="0" distL="0" distR="0" wp14:anchorId="742872A2" wp14:editId="603A3462">
+            <wp:extent cx="3771900" cy="1329073"/>
+            <wp:effectExtent l="0" t="0" r="0" b="4445"/>
             <wp:docPr id="212034352" name="Imagen 1" descr="Texto&#10;&#10;El contenido generado por IA puede ser incorrecto."/>
             <wp:cNvGraphicFramePr>
               <a:graphicFrameLocks xmlns:a="http://schemas.openxmlformats.org/drawingml/2006/main" noChangeAspect="1"/>
@@ -1095,7 +1241,7 @@
                   <pic:spPr>
                     <a:xfrm>
                       <a:off x="0" y="0"/>
-                      <a:ext cx="5673090" cy="1998980"/>
+                      <a:ext cx="3773622" cy="1329680"/>
                     </a:xfrm>
                     <a:prstGeom prst="rect">
                       <a:avLst/>
@@ -1116,6 +1262,7 @@
         </w:tabs>
         <w:spacing w:before="0"/>
         <w:ind w:left="0" w:firstLine="0"/>
+        <w:jc w:val="center"/>
         <w:rPr>
           <w:rFonts w:ascii="Times New Roman" w:hAnsi="Times New Roman" w:cs="Times New Roman"/>
         </w:rPr>
@@ -1125,9 +1272,9 @@
           <w:rFonts w:ascii="Times New Roman" w:hAnsi="Times New Roman" w:cs="Times New Roman"/>
         </w:rPr>
         <w:drawing>
-          <wp:inline distT="0" distB="0" distL="0" distR="0" wp14:anchorId="4B53C4EF" wp14:editId="5F4C10E0">
-            <wp:extent cx="5673090" cy="4787900"/>
-            <wp:effectExtent l="0" t="0" r="3810" b="0"/>
+          <wp:inline distT="0" distB="0" distL="0" distR="0" wp14:anchorId="1A85C07F" wp14:editId="77F82C7A">
+            <wp:extent cx="3810150" cy="3215640"/>
+            <wp:effectExtent l="0" t="0" r="0" b="3810"/>
             <wp:docPr id="209813284" name="Imagen 1" descr="Interfaz de usuario gráfica, Texto, Aplicación, Correo electrónico&#10;&#10;El contenido generado por IA puede ser incorrecto."/>
             <wp:cNvGraphicFramePr>
               <a:graphicFrameLocks xmlns:a="http://schemas.openxmlformats.org/drawingml/2006/main" noChangeAspect="1"/>
@@ -1148,7 +1295,7 @@
                   <pic:spPr>
                     <a:xfrm>
                       <a:off x="0" y="0"/>
-                      <a:ext cx="5673090" cy="4787900"/>
+                      <a:ext cx="3812726" cy="3217814"/>
                     </a:xfrm>
                     <a:prstGeom prst="rect">
                       <a:avLst/>
@@ -1169,6 +1316,7 @@
         </w:tabs>
         <w:spacing w:before="0"/>
         <w:ind w:left="0" w:firstLine="0"/>
+        <w:jc w:val="center"/>
         <w:rPr>
           <w:rFonts w:ascii="Times New Roman" w:hAnsi="Times New Roman" w:cs="Times New Roman"/>
         </w:rPr>
@@ -1177,10 +1325,11 @@
         <w:rPr>
           <w:rFonts w:ascii="Times New Roman" w:hAnsi="Times New Roman" w:cs="Times New Roman"/>
         </w:rPr>
+        <w:lastRenderedPageBreak/>
         <w:drawing>
-          <wp:inline distT="0" distB="0" distL="0" distR="0" wp14:anchorId="50694BB6" wp14:editId="2F2B389E">
-            <wp:extent cx="5673090" cy="2097405"/>
-            <wp:effectExtent l="0" t="0" r="3810" b="0"/>
+          <wp:inline distT="0" distB="0" distL="0" distR="0" wp14:anchorId="01F0F102" wp14:editId="67F39ECA">
+            <wp:extent cx="4373880" cy="1617072"/>
+            <wp:effectExtent l="0" t="0" r="7620" b="2540"/>
             <wp:docPr id="47658051" name="Imagen 1" descr="Interfaz de usuario gráfica, Texto, Aplicación&#10;&#10;El contenido generado por IA puede ser incorrecto."/>
             <wp:cNvGraphicFramePr>
               <a:graphicFrameLocks xmlns:a="http://schemas.openxmlformats.org/drawingml/2006/main" noChangeAspect="1"/>
@@ -1201,7 +1350,7 @@
                   <pic:spPr>
                     <a:xfrm>
                       <a:off x="0" y="0"/>
-                      <a:ext cx="5673090" cy="2097405"/>
+                      <a:ext cx="4378690" cy="1618850"/>
                     </a:xfrm>
                     <a:prstGeom prst="rect">
                       <a:avLst/>
@@ -1222,6 +1371,7 @@
         </w:tabs>
         <w:spacing w:before="0"/>
         <w:ind w:left="0" w:firstLine="0"/>
+        <w:jc w:val="center"/>
         <w:rPr>
           <w:rFonts w:ascii="Times New Roman" w:hAnsi="Times New Roman" w:cs="Times New Roman"/>
         </w:rPr>
@@ -1230,11 +1380,10 @@
         <w:rPr>
           <w:rFonts w:ascii="Times New Roman" w:hAnsi="Times New Roman" w:cs="Times New Roman"/>
         </w:rPr>
-        <w:lastRenderedPageBreak/>
         <w:drawing>
-          <wp:inline distT="0" distB="0" distL="0" distR="0" wp14:anchorId="127B3397" wp14:editId="3C990CBA">
-            <wp:extent cx="5673090" cy="4838065"/>
-            <wp:effectExtent l="0" t="0" r="3810" b="635"/>
+          <wp:inline distT="0" distB="0" distL="0" distR="0" wp14:anchorId="114FD371" wp14:editId="33FCAF51">
+            <wp:extent cx="4405040" cy="3756660"/>
+            <wp:effectExtent l="0" t="0" r="0" b="0"/>
             <wp:docPr id="2131526371" name="Imagen 1"/>
             <wp:cNvGraphicFramePr>
               <a:graphicFrameLocks xmlns:a="http://schemas.openxmlformats.org/drawingml/2006/main" noChangeAspect="1"/>
@@ -1255,7 +1404,7 @@
                   <pic:spPr>
                     <a:xfrm>
                       <a:off x="0" y="0"/>
-                      <a:ext cx="5673090" cy="4838065"/>
+                      <a:ext cx="4406032" cy="3757506"/>
                     </a:xfrm>
                     <a:prstGeom prst="rect">
                       <a:avLst/>
@@ -1276,6 +1425,7 @@
         </w:tabs>
         <w:spacing w:before="0"/>
         <w:ind w:left="0" w:firstLine="0"/>
+        <w:jc w:val="center"/>
         <w:rPr>
           <w:rFonts w:ascii="Times New Roman" w:hAnsi="Times New Roman" w:cs="Times New Roman"/>
         </w:rPr>
@@ -1285,9 +1435,9 @@
           <w:rFonts w:ascii="Times New Roman" w:hAnsi="Times New Roman" w:cs="Times New Roman"/>
         </w:rPr>
         <w:drawing>
-          <wp:inline distT="0" distB="0" distL="0" distR="0" wp14:anchorId="4D2FB700" wp14:editId="4AB5B294">
-            <wp:extent cx="5673090" cy="2044700"/>
-            <wp:effectExtent l="0" t="0" r="3810" b="0"/>
+          <wp:inline distT="0" distB="0" distL="0" distR="0" wp14:anchorId="50B4B713" wp14:editId="2E45B160">
+            <wp:extent cx="3810000" cy="1373203"/>
+            <wp:effectExtent l="0" t="0" r="0" b="0"/>
             <wp:docPr id="1433541545" name="Imagen 1" descr="Interfaz de usuario gráfica, Texto, Aplicación&#10;&#10;El contenido generado por IA puede ser incorrecto."/>
             <wp:cNvGraphicFramePr>
               <a:graphicFrameLocks xmlns:a="http://schemas.openxmlformats.org/drawingml/2006/main" noChangeAspect="1"/>
@@ -1308,7 +1458,7 @@
                   <pic:spPr>
                     <a:xfrm>
                       <a:off x="0" y="0"/>
-                      <a:ext cx="5673090" cy="2044700"/>
+                      <a:ext cx="3813241" cy="1374371"/>
                     </a:xfrm>
                     <a:prstGeom prst="rect">
                       <a:avLst/>
@@ -1329,6 +1479,7 @@
         </w:tabs>
         <w:spacing w:before="0"/>
         <w:ind w:left="0" w:firstLine="0"/>
+        <w:jc w:val="center"/>
         <w:rPr>
           <w:rFonts w:ascii="Times New Roman" w:hAnsi="Times New Roman" w:cs="Times New Roman"/>
         </w:rPr>
@@ -1339,9 +1490,9 @@
         </w:rPr>
         <w:lastRenderedPageBreak/>
         <w:drawing>
-          <wp:inline distT="0" distB="0" distL="0" distR="0" wp14:anchorId="48CEF5A0" wp14:editId="2ECBD5AB">
-            <wp:extent cx="5673090" cy="4993005"/>
-            <wp:effectExtent l="0" t="0" r="3810" b="0"/>
+          <wp:inline distT="0" distB="0" distL="0" distR="0" wp14:anchorId="05D9B270" wp14:editId="23F7BF07">
+            <wp:extent cx="3878580" cy="3413619"/>
+            <wp:effectExtent l="0" t="0" r="7620" b="0"/>
             <wp:docPr id="1392139251" name="Imagen 1" descr="Interfaz de usuario gráfica, Texto, Aplicación, Correo electrónico&#10;&#10;El contenido generado por IA puede ser incorrecto."/>
             <wp:cNvGraphicFramePr>
               <a:graphicFrameLocks xmlns:a="http://schemas.openxmlformats.org/drawingml/2006/main" noChangeAspect="1"/>
@@ -1362,7 +1513,7 @@
                   <pic:spPr>
                     <a:xfrm>
                       <a:off x="0" y="0"/>
-                      <a:ext cx="5673090" cy="4993005"/>
+                      <a:ext cx="3880276" cy="3415111"/>
                     </a:xfrm>
                     <a:prstGeom prst="rect">
                       <a:avLst/>
@@ -1375,9 +1526,614 @@
         </w:drawing>
       </w:r>
     </w:p>
+    <w:p>
+      <w:pPr>
+        <w:jc w:val="both"/>
+        <w:rPr>
+          <w:rFonts w:ascii="Times New Roman" w:hAnsi="Times New Roman" w:cs="Times New Roman"/>
+        </w:rPr>
+      </w:pPr>
+    </w:p>
+    <w:p>
+      <w:pPr>
+        <w:jc w:val="both"/>
+        <w:rPr>
+          <w:rFonts w:ascii="Times New Roman" w:hAnsi="Times New Roman" w:cs="Times New Roman"/>
+          <w:b/>
+          <w:bCs/>
+        </w:rPr>
+      </w:pPr>
+      <w:r>
+        <w:rPr>
+          <w:rFonts w:ascii="Times New Roman" w:hAnsi="Times New Roman" w:cs="Times New Roman"/>
+          <w:b/>
+          <w:bCs/>
+        </w:rPr>
+        <w:t>4. Validación de fuentes</w:t>
+      </w:r>
+    </w:p>
+    <w:p>
+      <w:pPr>
+        <w:jc w:val="both"/>
+        <w:rPr>
+          <w:rFonts w:ascii="Times New Roman" w:hAnsi="Times New Roman" w:cs="Times New Roman"/>
+        </w:rPr>
+      </w:pPr>
+      <w:r>
+        <w:rPr>
+          <w:rFonts w:ascii="Times New Roman" w:hAnsi="Times New Roman" w:cs="Times New Roman"/>
+        </w:rPr>
+        <w:t>Se validaron cinco fuentes citadas por Perplexity:</w:t>
+      </w:r>
+    </w:p>
+    <w:p>
+      <w:pPr>
+        <w:jc w:val="both"/>
+        <w:rPr>
+          <w:rFonts w:ascii="Times New Roman" w:hAnsi="Times New Roman" w:cs="Times New Roman"/>
+        </w:rPr>
+      </w:pPr>
+      <w:r>
+        <w:rPr>
+          <w:rFonts w:ascii="Times New Roman" w:hAnsi="Times New Roman" w:cs="Times New Roman"/>
+        </w:rPr>
+        <w:t>- Ideas Propias Editorial: tendencias e-learning 2025.</w:t>
+      </w:r>
+    </w:p>
+    <w:p>
+      <w:pPr>
+        <w:jc w:val="both"/>
+        <w:rPr>
+          <w:rFonts w:ascii="Times New Roman" w:hAnsi="Times New Roman" w:cs="Times New Roman"/>
+        </w:rPr>
+      </w:pPr>
+      <w:r>
+        <w:rPr>
+          <w:rFonts w:ascii="Times New Roman" w:hAnsi="Times New Roman" w:cs="Times New Roman"/>
+        </w:rPr>
+        <w:t>- Canva: plantillas de recomendación (baja rigurosidad).</w:t>
+      </w:r>
+    </w:p>
+    <w:p>
+      <w:pPr>
+        <w:jc w:val="both"/>
+        <w:rPr>
+          <w:rFonts w:ascii="Times New Roman" w:hAnsi="Times New Roman" w:cs="Times New Roman"/>
+        </w:rPr>
+      </w:pPr>
+      <w:r>
+        <w:rPr>
+          <w:rFonts w:ascii="Times New Roman" w:hAnsi="Times New Roman" w:cs="Times New Roman"/>
+        </w:rPr>
+        <w:t>- Pearson Latam: IA generativa en educación.</w:t>
+      </w:r>
+    </w:p>
+    <w:p>
+      <w:pPr>
+        <w:jc w:val="both"/>
+        <w:rPr>
+          <w:rFonts w:ascii="Times New Roman" w:hAnsi="Times New Roman" w:cs="Times New Roman"/>
+        </w:rPr>
+      </w:pPr>
+      <w:r>
+        <w:rPr>
+          <w:rFonts w:ascii="Times New Roman" w:hAnsi="Times New Roman" w:cs="Times New Roman"/>
+        </w:rPr>
+        <w:t>- IEBSchool: análisis de cohortes.</w:t>
+      </w:r>
+    </w:p>
+    <w:p>
+      <w:pPr>
+        <w:jc w:val="both"/>
+        <w:rPr>
+          <w:rFonts w:ascii="Times New Roman" w:hAnsi="Times New Roman" w:cs="Times New Roman"/>
+        </w:rPr>
+      </w:pPr>
+      <w:r>
+        <w:rPr>
+          <w:rFonts w:ascii="Times New Roman" w:hAnsi="Times New Roman" w:cs="Times New Roman"/>
+        </w:rPr>
+        <w:t>- AreaElearning: analítica predictiva para rutas de aprendizaje.</w:t>
+      </w:r>
+    </w:p>
+    <w:p>
+      <w:pPr>
+        <w:jc w:val="both"/>
+        <w:rPr>
+          <w:rFonts w:ascii="Times New Roman" w:hAnsi="Times New Roman" w:cs="Times New Roman"/>
+        </w:rPr>
+      </w:pPr>
+    </w:p>
+    <w:p>
+      <w:pPr>
+        <w:jc w:val="both"/>
+        <w:rPr>
+          <w:rFonts w:ascii="Times New Roman" w:hAnsi="Times New Roman" w:cs="Times New Roman"/>
+        </w:rPr>
+      </w:pPr>
+      <w:r>
+        <w:rPr>
+          <w:rFonts w:ascii="Times New Roman" w:hAnsi="Times New Roman" w:cs="Times New Roman"/>
+          <w:b/>
+          <w:bCs/>
+        </w:rPr>
+        <w:t>Conclusión:</w:t>
+      </w:r>
+      <w:r>
+        <w:rPr>
+          <w:rFonts w:ascii="Times New Roman" w:hAnsi="Times New Roman" w:cs="Times New Roman"/>
+        </w:rPr>
+        <w:t xml:space="preserve"> tres fuentes altamente relevantes, una tangencial, una de baja rigurosidad.</w:t>
+      </w:r>
+    </w:p>
+    <w:p>
+      <w:pPr>
+        <w:jc w:val="both"/>
+        <w:rPr>
+          <w:rFonts w:ascii="Times New Roman" w:hAnsi="Times New Roman" w:cs="Times New Roman"/>
+        </w:rPr>
+      </w:pPr>
+    </w:p>
+    <w:p>
+      <w:pPr>
+        <w:jc w:val="both"/>
+        <w:rPr>
+          <w:rFonts w:ascii="Times New Roman" w:hAnsi="Times New Roman" w:cs="Times New Roman"/>
+          <w:b/>
+          <w:bCs/>
+        </w:rPr>
+      </w:pPr>
+      <w:r>
+        <w:rPr>
+          <w:rFonts w:ascii="Times New Roman" w:hAnsi="Times New Roman" w:cs="Times New Roman"/>
+          <w:b/>
+          <w:bCs/>
+        </w:rPr>
+        <w:t>5. Comparación con Google Scholar</w:t>
+      </w:r>
+    </w:p>
+    <w:p>
+      <w:pPr>
+        <w:jc w:val="both"/>
+        <w:rPr>
+          <w:rFonts w:ascii="Times New Roman" w:hAnsi="Times New Roman" w:cs="Times New Roman"/>
+          <w:b/>
+          <w:bCs/>
+        </w:rPr>
+      </w:pPr>
+    </w:p>
+    <w:p>
+      <w:pPr>
+        <w:jc w:val="both"/>
+        <w:rPr>
+          <w:rFonts w:ascii="Times New Roman" w:hAnsi="Times New Roman" w:cs="Times New Roman"/>
+        </w:rPr>
+      </w:pPr>
+      <w:r>
+        <w:rPr>
+          <w:rFonts w:ascii="Times New Roman" w:hAnsi="Times New Roman" w:cs="Times New Roman"/>
+        </w:rPr>
+        <w:t>Perplexity ofrece síntesis rápida y clara; Scholar ofrece profundidad, rigor y acceso a papers</w:t>
+      </w:r>
+    </w:p>
+    <w:p>
+      <w:pPr>
+        <w:jc w:val="both"/>
+        <w:rPr>
+          <w:rFonts w:ascii="Times New Roman" w:hAnsi="Times New Roman" w:cs="Times New Roman"/>
+        </w:rPr>
+      </w:pPr>
+      <w:r>
+        <w:rPr>
+          <w:rFonts w:ascii="Times New Roman" w:hAnsi="Times New Roman" w:cs="Times New Roman"/>
+        </w:rPr>
+        <w:t>indexados. Ambas herramientas se complementan para investigación educativa.</w:t>
+      </w:r>
+    </w:p>
+    <w:p>
+      <w:pPr>
+        <w:jc w:val="both"/>
+        <w:rPr>
+          <w:rFonts w:ascii="Times New Roman" w:hAnsi="Times New Roman" w:cs="Times New Roman"/>
+          <w:b/>
+          <w:bCs/>
+        </w:rPr>
+      </w:pPr>
+      <w:r>
+        <w:rPr>
+          <w:rFonts w:ascii="Times New Roman" w:hAnsi="Times New Roman" w:cs="Times New Roman"/>
+          <w:b/>
+          <w:bCs/>
+        </w:rPr>
+        <w:t>6. Conclusión general</w:t>
+      </w:r>
+    </w:p>
+    <w:p>
+      <w:pPr>
+        <w:jc w:val="both"/>
+        <w:rPr>
+          <w:rFonts w:ascii="Times New Roman" w:hAnsi="Times New Roman" w:cs="Times New Roman"/>
+        </w:rPr>
+      </w:pPr>
+      <w:r>
+        <w:rPr>
+          <w:rFonts w:ascii="Times New Roman" w:hAnsi="Times New Roman" w:cs="Times New Roman"/>
+        </w:rPr>
+        <w:t>Perplexity es ideal para exploración inicial y contextualización. Google Scholar es esencial para</w:t>
+      </w:r>
+      <w:r>
+        <w:rPr>
+          <w:rFonts w:ascii="Times New Roman" w:hAnsi="Times New Roman" w:cs="Times New Roman"/>
+        </w:rPr>
+        <w:t xml:space="preserve"> </w:t>
+      </w:r>
+      <w:r>
+        <w:rPr>
+          <w:rFonts w:ascii="Times New Roman" w:hAnsi="Times New Roman" w:cs="Times New Roman"/>
+        </w:rPr>
+        <w:t>validación académica profunda. Su uso combinado mejora significativamente la calidad de la</w:t>
+      </w:r>
+      <w:r>
+        <w:rPr>
+          <w:rFonts w:ascii="Times New Roman" w:hAnsi="Times New Roman" w:cs="Times New Roman"/>
+        </w:rPr>
+        <w:t xml:space="preserve"> </w:t>
+      </w:r>
+      <w:r>
+        <w:rPr>
+          <w:rFonts w:ascii="Times New Roman" w:hAnsi="Times New Roman" w:cs="Times New Roman"/>
+        </w:rPr>
+        <w:t>investigación.</w:t>
+      </w:r>
+    </w:p>
+    <w:p>
+      <w:pPr>
+        <w:pStyle w:val="Ttulo1"/>
+        <w:tabs>
+          <w:tab w:val="left" w:pos="222"/>
+        </w:tabs>
+        <w:spacing w:before="0"/>
+        <w:ind w:left="0" w:firstLine="0"/>
+        <w:rPr>
+          <w:rFonts w:ascii="Times New Roman" w:hAnsi="Times New Roman" w:cs="Times New Roman"/>
+        </w:rPr>
+      </w:pPr>
+    </w:p>
+    <w:p>
+      <w:pPr>
+        <w:pStyle w:val="Ttulo1"/>
+        <w:tabs>
+          <w:tab w:val="left" w:pos="222"/>
+        </w:tabs>
+        <w:spacing w:before="0"/>
+        <w:ind w:left="0" w:firstLine="0"/>
+        <w:rPr>
+          <w:rFonts w:ascii="Times New Roman" w:hAnsi="Times New Roman" w:cs="Times New Roman"/>
+        </w:rPr>
+      </w:pPr>
+      <w:r>
+        <w:rPr>
+          <w:rFonts w:ascii="Times New Roman" w:hAnsi="Times New Roman" w:cs="Times New Roman"/>
+        </w:rPr>
+        <w:lastRenderedPageBreak/>
+        <w:drawing>
+          <wp:inline distT="0" distB="0" distL="0" distR="0" wp14:anchorId="1F53CF53" wp14:editId="352EA872">
+            <wp:extent cx="5673090" cy="2825750"/>
+            <wp:effectExtent l="0" t="0" r="3810" b="0"/>
+            <wp:docPr id="645328603" name="Imagen 1" descr="Interfaz de usuario gráfica, Texto, Aplicación, Sitio web&#10;&#10;El contenido generado por IA puede ser incorrecto."/>
+            <wp:cNvGraphicFramePr>
+              <a:graphicFrameLocks xmlns:a="http://schemas.openxmlformats.org/drawingml/2006/main" noChangeAspect="1"/>
+            </wp:cNvGraphicFramePr>
+            <a:graphic xmlns:a="http://schemas.openxmlformats.org/drawingml/2006/main">
+              <a:graphicData uri="http://schemas.openxmlformats.org/drawingml/2006/picture">
+                <pic:pic xmlns:pic="http://schemas.openxmlformats.org/drawingml/2006/picture">
+                  <pic:nvPicPr>
+                    <pic:cNvPr id="645328603" name="Imagen 1" descr="Interfaz de usuario gráfica, Texto, Aplicación, Sitio web&#10;&#10;El contenido generado por IA puede ser incorrecto."/>
+                    <pic:cNvPicPr/>
+                  </pic:nvPicPr>
+                  <pic:blipFill>
+                    <a:blip r:embed="rId21"/>
+                    <a:stretch>
+                      <a:fillRect/>
+                    </a:stretch>
+                  </pic:blipFill>
+                  <pic:spPr>
+                    <a:xfrm>
+                      <a:off x="0" y="0"/>
+                      <a:ext cx="5673090" cy="2825750"/>
+                    </a:xfrm>
+                    <a:prstGeom prst="rect">
+                      <a:avLst/>
+                    </a:prstGeom>
+                  </pic:spPr>
+                </pic:pic>
+              </a:graphicData>
+            </a:graphic>
+          </wp:inline>
+        </w:drawing>
+      </w:r>
+    </w:p>
+    <w:p>
+      <w:pPr>
+        <w:pStyle w:val="Ttulo1"/>
+        <w:tabs>
+          <w:tab w:val="left" w:pos="222"/>
+        </w:tabs>
+        <w:spacing w:before="0"/>
+        <w:ind w:left="0" w:firstLine="0"/>
+        <w:rPr>
+          <w:rFonts w:ascii="Times New Roman" w:hAnsi="Times New Roman" w:cs="Times New Roman"/>
+        </w:rPr>
+      </w:pPr>
+    </w:p>
+    <w:p>
+      <w:pPr>
+        <w:pStyle w:val="Ttulo1"/>
+        <w:tabs>
+          <w:tab w:val="left" w:pos="222"/>
+        </w:tabs>
+        <w:spacing w:before="0"/>
+        <w:ind w:left="0" w:firstLine="0"/>
+        <w:rPr>
+          <w:rFonts w:ascii="Times New Roman" w:hAnsi="Times New Roman" w:cs="Times New Roman"/>
+        </w:rPr>
+      </w:pPr>
+      <w:r>
+        <w:rPr>
+          <w:rFonts w:ascii="Times New Roman" w:hAnsi="Times New Roman" w:cs="Times New Roman"/>
+        </w:rPr>
+        <w:drawing>
+          <wp:inline distT="0" distB="0" distL="0" distR="0" wp14:anchorId="791F7A6C" wp14:editId="535E5B3F">
+            <wp:extent cx="5673090" cy="2880360"/>
+            <wp:effectExtent l="0" t="0" r="3810" b="0"/>
+            <wp:docPr id="2016748616" name="Imagen 1" descr="Interfaz de usuario gráfica, Texto, Sitio web&#10;&#10;El contenido generado por IA puede ser incorrecto."/>
+            <wp:cNvGraphicFramePr>
+              <a:graphicFrameLocks xmlns:a="http://schemas.openxmlformats.org/drawingml/2006/main" noChangeAspect="1"/>
+            </wp:cNvGraphicFramePr>
+            <a:graphic xmlns:a="http://schemas.openxmlformats.org/drawingml/2006/main">
+              <a:graphicData uri="http://schemas.openxmlformats.org/drawingml/2006/picture">
+                <pic:pic xmlns:pic="http://schemas.openxmlformats.org/drawingml/2006/picture">
+                  <pic:nvPicPr>
+                    <pic:cNvPr id="2016748616" name="Imagen 1" descr="Interfaz de usuario gráfica, Texto, Sitio web&#10;&#10;El contenido generado por IA puede ser incorrecto."/>
+                    <pic:cNvPicPr/>
+                  </pic:nvPicPr>
+                  <pic:blipFill>
+                    <a:blip r:embed="rId22"/>
+                    <a:stretch>
+                      <a:fillRect/>
+                    </a:stretch>
+                  </pic:blipFill>
+                  <pic:spPr>
+                    <a:xfrm>
+                      <a:off x="0" y="0"/>
+                      <a:ext cx="5673090" cy="2880360"/>
+                    </a:xfrm>
+                    <a:prstGeom prst="rect">
+                      <a:avLst/>
+                    </a:prstGeom>
+                  </pic:spPr>
+                </pic:pic>
+              </a:graphicData>
+            </a:graphic>
+          </wp:inline>
+        </w:drawing>
+      </w:r>
+    </w:p>
+    <w:p>
+      <w:pPr>
+        <w:pStyle w:val="Ttulo1"/>
+        <w:tabs>
+          <w:tab w:val="left" w:pos="222"/>
+        </w:tabs>
+        <w:spacing w:before="0"/>
+        <w:ind w:left="0" w:firstLine="0"/>
+        <w:rPr>
+          <w:rFonts w:ascii="Times New Roman" w:hAnsi="Times New Roman" w:cs="Times New Roman"/>
+        </w:rPr>
+      </w:pPr>
+    </w:p>
+    <w:p>
+      <w:pPr>
+        <w:pStyle w:val="Ttulo1"/>
+        <w:tabs>
+          <w:tab w:val="left" w:pos="222"/>
+        </w:tabs>
+        <w:spacing w:before="0"/>
+        <w:ind w:left="0" w:firstLine="0"/>
+        <w:rPr>
+          <w:rFonts w:ascii="Times New Roman" w:hAnsi="Times New Roman" w:cs="Times New Roman"/>
+        </w:rPr>
+      </w:pPr>
+    </w:p>
+    <w:p>
+      <w:pPr>
+        <w:pStyle w:val="Ttulo1"/>
+        <w:tabs>
+          <w:tab w:val="left" w:pos="222"/>
+        </w:tabs>
+        <w:spacing w:before="0"/>
+        <w:ind w:left="0" w:firstLine="0"/>
+        <w:rPr>
+          <w:rFonts w:ascii="Times New Roman" w:hAnsi="Times New Roman" w:cs="Times New Roman"/>
+        </w:rPr>
+      </w:pPr>
+    </w:p>
+    <w:p>
+      <w:pPr>
+        <w:pStyle w:val="Ttulo1"/>
+        <w:tabs>
+          <w:tab w:val="left" w:pos="222"/>
+        </w:tabs>
+        <w:spacing w:before="0"/>
+        <w:ind w:left="0" w:firstLine="0"/>
+        <w:rPr>
+          <w:rFonts w:ascii="Times New Roman" w:hAnsi="Times New Roman" w:cs="Times New Roman"/>
+        </w:rPr>
+      </w:pPr>
+      <w:r>
+        <w:rPr>
+          <w:rFonts w:ascii="Times New Roman" w:hAnsi="Times New Roman" w:cs="Times New Roman"/>
+        </w:rPr>
+        <w:drawing>
+          <wp:inline distT="0" distB="0" distL="0" distR="0" wp14:anchorId="4B277A65" wp14:editId="06480ECD">
+            <wp:extent cx="5673090" cy="2528570"/>
+            <wp:effectExtent l="0" t="0" r="3810" b="5080"/>
+            <wp:docPr id="1541025899" name="Imagen 1"/>
+            <wp:cNvGraphicFramePr>
+              <a:graphicFrameLocks xmlns:a="http://schemas.openxmlformats.org/drawingml/2006/main" noChangeAspect="1"/>
+            </wp:cNvGraphicFramePr>
+            <a:graphic xmlns:a="http://schemas.openxmlformats.org/drawingml/2006/main">
+              <a:graphicData uri="http://schemas.openxmlformats.org/drawingml/2006/picture">
+                <pic:pic xmlns:pic="http://schemas.openxmlformats.org/drawingml/2006/picture">
+                  <pic:nvPicPr>
+                    <pic:cNvPr id="1541025899" name=""/>
+                    <pic:cNvPicPr/>
+                  </pic:nvPicPr>
+                  <pic:blipFill>
+                    <a:blip r:embed="rId23"/>
+                    <a:stretch>
+                      <a:fillRect/>
+                    </a:stretch>
+                  </pic:blipFill>
+                  <pic:spPr>
+                    <a:xfrm>
+                      <a:off x="0" y="0"/>
+                      <a:ext cx="5673090" cy="2528570"/>
+                    </a:xfrm>
+                    <a:prstGeom prst="rect">
+                      <a:avLst/>
+                    </a:prstGeom>
+                  </pic:spPr>
+                </pic:pic>
+              </a:graphicData>
+            </a:graphic>
+          </wp:inline>
+        </w:drawing>
+      </w:r>
+    </w:p>
+    <w:p>
+      <w:pPr>
+        <w:pStyle w:val="Ttulo1"/>
+        <w:tabs>
+          <w:tab w:val="left" w:pos="222"/>
+        </w:tabs>
+        <w:spacing w:before="0"/>
+        <w:ind w:left="0" w:firstLine="0"/>
+        <w:rPr>
+          <w:rFonts w:ascii="Times New Roman" w:hAnsi="Times New Roman" w:cs="Times New Roman"/>
+        </w:rPr>
+      </w:pPr>
+      <w:r>
+        <w:rPr>
+          <w:rFonts w:ascii="Times New Roman" w:hAnsi="Times New Roman" w:cs="Times New Roman"/>
+        </w:rPr>
+        <w:lastRenderedPageBreak/>
+        <w:drawing>
+          <wp:inline distT="0" distB="0" distL="0" distR="0" wp14:anchorId="2780E2B9" wp14:editId="03A9B94B">
+            <wp:extent cx="5673090" cy="2787015"/>
+            <wp:effectExtent l="0" t="0" r="3810" b="0"/>
+            <wp:docPr id="716802080" name="Imagen 1" descr="Interfaz de usuario gráfica, Sitio web&#10;&#10;El contenido generado por IA puede ser incorrecto."/>
+            <wp:cNvGraphicFramePr>
+              <a:graphicFrameLocks xmlns:a="http://schemas.openxmlformats.org/drawingml/2006/main" noChangeAspect="1"/>
+            </wp:cNvGraphicFramePr>
+            <a:graphic xmlns:a="http://schemas.openxmlformats.org/drawingml/2006/main">
+              <a:graphicData uri="http://schemas.openxmlformats.org/drawingml/2006/picture">
+                <pic:pic xmlns:pic="http://schemas.openxmlformats.org/drawingml/2006/picture">
+                  <pic:nvPicPr>
+                    <pic:cNvPr id="716802080" name="Imagen 1" descr="Interfaz de usuario gráfica, Sitio web&#10;&#10;El contenido generado por IA puede ser incorrecto."/>
+                    <pic:cNvPicPr/>
+                  </pic:nvPicPr>
+                  <pic:blipFill>
+                    <a:blip r:embed="rId24"/>
+                    <a:stretch>
+                      <a:fillRect/>
+                    </a:stretch>
+                  </pic:blipFill>
+                  <pic:spPr>
+                    <a:xfrm>
+                      <a:off x="0" y="0"/>
+                      <a:ext cx="5673090" cy="2787015"/>
+                    </a:xfrm>
+                    <a:prstGeom prst="rect">
+                      <a:avLst/>
+                    </a:prstGeom>
+                  </pic:spPr>
+                </pic:pic>
+              </a:graphicData>
+            </a:graphic>
+          </wp:inline>
+        </w:drawing>
+      </w:r>
+    </w:p>
+    <w:p>
+      <w:pPr>
+        <w:pStyle w:val="Ttulo1"/>
+        <w:tabs>
+          <w:tab w:val="left" w:pos="222"/>
+        </w:tabs>
+        <w:spacing w:before="0"/>
+        <w:ind w:left="0" w:firstLine="0"/>
+        <w:rPr>
+          <w:rFonts w:ascii="Times New Roman" w:hAnsi="Times New Roman" w:cs="Times New Roman"/>
+        </w:rPr>
+      </w:pPr>
+      <w:r>
+        <w:rPr>
+          <w:rFonts w:ascii="Times New Roman" w:hAnsi="Times New Roman" w:cs="Times New Roman"/>
+        </w:rPr>
+        <w:drawing>
+          <wp:inline distT="0" distB="0" distL="0" distR="0" wp14:anchorId="0B419DD7" wp14:editId="09C2EE09">
+            <wp:extent cx="5673090" cy="3056255"/>
+            <wp:effectExtent l="0" t="0" r="3810" b="0"/>
+            <wp:docPr id="377840756" name="Imagen 1" descr="Interfaz de usuario gráfica, Texto, Aplicación&#10;&#10;El contenido generado por IA puede ser incorrecto."/>
+            <wp:cNvGraphicFramePr>
+              <a:graphicFrameLocks xmlns:a="http://schemas.openxmlformats.org/drawingml/2006/main" noChangeAspect="1"/>
+            </wp:cNvGraphicFramePr>
+            <a:graphic xmlns:a="http://schemas.openxmlformats.org/drawingml/2006/main">
+              <a:graphicData uri="http://schemas.openxmlformats.org/drawingml/2006/picture">
+                <pic:pic xmlns:pic="http://schemas.openxmlformats.org/drawingml/2006/picture">
+                  <pic:nvPicPr>
+                    <pic:cNvPr id="377840756" name="Imagen 1" descr="Interfaz de usuario gráfica, Texto, Aplicación&#10;&#10;El contenido generado por IA puede ser incorrecto."/>
+                    <pic:cNvPicPr/>
+                  </pic:nvPicPr>
+                  <pic:blipFill>
+                    <a:blip r:embed="rId25"/>
+                    <a:stretch>
+                      <a:fillRect/>
+                    </a:stretch>
+                  </pic:blipFill>
+                  <pic:spPr>
+                    <a:xfrm>
+                      <a:off x="0" y="0"/>
+                      <a:ext cx="5673090" cy="3056255"/>
+                    </a:xfrm>
+                    <a:prstGeom prst="rect">
+                      <a:avLst/>
+                    </a:prstGeom>
+                  </pic:spPr>
+                </pic:pic>
+              </a:graphicData>
+            </a:graphic>
+          </wp:inline>
+        </w:drawing>
+      </w:r>
+    </w:p>
+    <w:p>
+      <w:pPr>
+        <w:pStyle w:val="Ttulo1"/>
+        <w:tabs>
+          <w:tab w:val="left" w:pos="222"/>
+        </w:tabs>
+        <w:spacing w:before="0"/>
+        <w:ind w:left="0" w:firstLine="0"/>
+        <w:rPr>
+          <w:rFonts w:ascii="Times New Roman" w:hAnsi="Times New Roman" w:cs="Times New Roman"/>
+        </w:rPr>
+      </w:pPr>
+    </w:p>
     <w:sectPr>
-      <w:headerReference w:type="default" r:id="rId21"/>
-      <w:footerReference w:type="default" r:id="rId22"/>
+      <w:headerReference w:type="default" r:id="rId26"/>
+      <w:footerReference w:type="default" r:id="rId27"/>
       <w:pgSz w:w="11910" w:h="16840"/>
       <w:pgMar w:top="1480" w:right="1417" w:bottom="280" w:left="1559" w:header="720" w:footer="720" w:gutter="0"/>
       <w:cols w:space="720"/>
@@ -6772,7 +7528,6 @@
   <w:style w:type="character" w:default="1" w:styleId="Fuentedeprrafopredeter">
     <w:name w:val="Default Paragraph Font"/>
     <w:uiPriority w:val="1"/>
-    <w:semiHidden/>
     <w:unhideWhenUsed/>
   </w:style>
   <w:style w:type="table" w:default="1" w:styleId="Tablanormal">

</xml_diff>